<commit_message>
📝 Updated insurance process
</commit_message>
<xml_diff>
--- a/Misc/DRAFT.docx
+++ b/Misc/DRAFT.docx
@@ -20,10 +20,7 @@
     </w:p>
     <w:p>
       <w:r>
-        <w:t xml:space="preserve">A user can send a request to </w:t>
-      </w:r>
-      <w:r>
-        <w:t>rent a tool</w:t>
+        <w:t>A user can send a request to rent a tool</w:t>
       </w:r>
     </w:p>
     <w:p>
@@ -38,18 +35,12 @@
     </w:p>
     <w:p>
       <w:r>
-        <w:t>When a user rents a tool,</w:t>
-      </w:r>
-      <w:r>
-        <w:t xml:space="preserve"> the tool becomes unavailable</w:t>
-      </w:r>
-    </w:p>
-    <w:p>
-      <w:r>
-        <w:t>When a user rents a tool,</w:t>
-      </w:r>
-      <w:r>
-        <w:t xml:space="preserve"> it’s added to their orders list</w:t>
+        <w:t>When a user rents a tool, the tool becomes unavailable</w:t>
+      </w:r>
+    </w:p>
+    <w:p>
+      <w:r>
+        <w:t>When a user rents a tool, it’s added to their orders list</w:t>
       </w:r>
     </w:p>
     <w:p/>
@@ -99,10 +90,7 @@
         </w:numPr>
       </w:pPr>
       <w:r>
-        <w:t>A chat room is then opened between the two users where they can exchange delivery in</w:t>
-      </w:r>
-      <w:r>
-        <w:t xml:space="preserve">formation </w:t>
+        <w:t xml:space="preserve">A chat room is then opened between the two users where they can exchange delivery information </w:t>
       </w:r>
     </w:p>
     <w:p>
@@ -144,10 +132,7 @@
     </w:p>
     <w:p>
       <w:r>
-        <w:t>Once both meet and agree they have to confirm the first s</w:t>
-      </w:r>
-      <w:r>
-        <w:t>tage</w:t>
+        <w:t>Once both meet and agree they have to confirm the first stage</w:t>
       </w:r>
     </w:p>
     <w:p>
@@ -203,15 +188,7 @@
         <w:t>:</w:t>
       </w:r>
       <w:r>
-        <w:t xml:space="preserve"> both get a picture of </w:t>
-      </w:r>
-      <w:proofErr w:type="spellStart"/>
-      <w:r>
-        <w:t>each others’</w:t>
-      </w:r>
-      <w:proofErr w:type="spellEnd"/>
-      <w:r>
-        <w:t xml:space="preserve"> id and </w:t>
+        <w:t xml:space="preserve"> both get a picture of each others’ id and </w:t>
       </w:r>
       <w:r>
         <w:rPr>
@@ -285,10 +262,10 @@
         </w:numPr>
       </w:pPr>
       <w:r>
-        <w:t xml:space="preserve">The renter takes </w:t>
-      </w:r>
-      <w:r>
-        <w:t>longer</w:t>
+        <w:t>The renter takes longer</w:t>
+      </w:r>
+      <w:r>
+        <w:t>/steals it</w:t>
       </w:r>
     </w:p>
     <w:p>
@@ -299,7 +276,16 @@
         </w:numPr>
       </w:pPr>
       <w:r>
-        <w:t>They’ll have to pay for it</w:t>
+        <w:t xml:space="preserve">They’ll have </w:t>
+      </w:r>
+      <w:r>
+        <w:t xml:space="preserve">2 days </w:t>
+      </w:r>
+      <w:r>
+        <w:t xml:space="preserve">to </w:t>
+      </w:r>
+      <w:r>
+        <w:t>ask for extension</w:t>
       </w:r>
     </w:p>
     <w:p>
@@ -310,7 +296,16 @@
         </w:numPr>
       </w:pPr>
       <w:r>
-        <w:t>In case they refuse to pay it’ll be</w:t>
+        <w:t xml:space="preserve">In case </w:t>
+      </w:r>
+      <w:r>
+        <w:t>it was</w:t>
+      </w:r>
+      <w:r>
+        <w:t xml:space="preserve"> refuse</w:t>
+      </w:r>
+      <w:r>
+        <w:t>d and they didn’t return it</w:t>
       </w:r>
     </w:p>
     <w:p>
@@ -321,7 +316,13 @@
         </w:numPr>
       </w:pPr>
       <w:r>
-        <w:t>Deducted from their insurance</w:t>
+        <w:t>Each day’s worth will be d</w:t>
+      </w:r>
+      <w:r>
+        <w:t>educted from the insurance</w:t>
+      </w:r>
+      <w:r>
+        <w:t xml:space="preserve"> money</w:t>
       </w:r>
     </w:p>
     <w:p>
@@ -332,6 +333,20 @@
         </w:numPr>
       </w:pPr>
       <w:r>
+        <w:t>If all the insurance money is deducted</w:t>
+      </w:r>
+      <w:r>
+        <w:t xml:space="preserve">, it’s considered theft. And </w:t>
+      </w:r>
+    </w:p>
+    <w:p>
+      <w:pPr>
+        <w:numPr>
+          <w:ilvl w:val="2"/>
+          <w:numId w:val="3"/>
+        </w:numPr>
+      </w:pPr>
+      <w:r>
         <w:t>The user will be punished based on the punishments list.</w:t>
       </w:r>
     </w:p>
@@ -354,7 +369,7 @@
         </w:numPr>
       </w:pPr>
       <w:r>
-        <w:t>Up to 3 meetings are rescheduled</w:t>
+        <w:t>If there was no extension after due time by 2 days</w:t>
       </w:r>
     </w:p>
     <w:p>
@@ -365,10 +380,7 @@
         </w:numPr>
       </w:pPr>
       <w:r>
-        <w:t>After that, the renter has a week to do</w:t>
-      </w:r>
-      <w:r>
-        <w:t xml:space="preserve"> step 1 and 2 in {</w:t>
+        <w:t>the renter has a week to do step 1 and 2 in {</w:t>
       </w:r>
       <w:r>
         <w:rPr>
@@ -398,6 +410,9 @@
       <w:r>
         <w:t>The insurance money will be sent</w:t>
       </w:r>
+      <w:r>
+        <w:t xml:space="preserve"> to owner</w:t>
+      </w:r>
     </w:p>
     <w:p>
       <w:pPr>
@@ -407,7 +422,7 @@
         </w:numPr>
       </w:pPr>
       <w:r>
-        <w:t>User blocked</w:t>
+        <w:t>Renter get banned</w:t>
       </w:r>
     </w:p>
     <w:p>
@@ -441,20 +456,6 @@
       </w:pPr>
       <w:r>
         <w:t>They both agree on a price and the renter pay.</w:t>
-      </w:r>
-    </w:p>
-    <w:p>
-      <w:pPr>
-        <w:numPr>
-          <w:ilvl w:val="2"/>
-          <w:numId w:val="3"/>
-        </w:numPr>
-      </w:pPr>
-      <w:r>
-        <w:t>Or the renter repairs it</w:t>
-      </w:r>
-      <w:r>
-        <w:t xml:space="preserve"> and do another meeting</w:t>
       </w:r>
     </w:p>
     <w:p>
@@ -504,7 +505,10 @@
         <w:t xml:space="preserve">both </w:t>
       </w:r>
       <w:r>
-        <w:t>take videos/pictures of the tool status ‘after’. and confirm the pics/vids (If there was a problem confirming the pics/vids, [A] happens)</w:t>
+        <w:t>take videos/pictures of the tool status ‘after’</w:t>
+      </w:r>
+      <w:r>
+        <w:t>.</w:t>
       </w:r>
     </w:p>
     <w:p>
@@ -590,10 +594,7 @@
         <w:ind w:left="720"/>
       </w:pPr>
       <w:r>
-        <w:t xml:space="preserve">the renter </w:t>
-      </w:r>
-      <w:r>
-        <w:t>denies then:</w:t>
+        <w:t>the renter denies then:</w:t>
       </w:r>
     </w:p>
     <w:p>
@@ -621,7 +622,7 @@
         <w:t xml:space="preserve">both </w:t>
       </w:r>
       <w:r>
-        <w:t>take videos/pictures of the tool status ‘after’. and confirm the pics/vids (If there was a problem confirming the pics/vids, [A] happens)</w:t>
+        <w:t>take videos/pictures of the tool status ‘after’.</w:t>
       </w:r>
     </w:p>
     <w:p>
@@ -643,10 +644,7 @@
         </w:numPr>
       </w:pPr>
       <w:r>
-        <w:t>Another</w:t>
-      </w:r>
-      <w:r>
-        <w:t xml:space="preserve"> meeting is set.</w:t>
+        <w:t>Another meeting is set.</w:t>
       </w:r>
     </w:p>
     <w:p>
@@ -670,19 +668,20 @@
       <w:r>
         <w:t xml:space="preserve">If the owner doesn’t show up it’s treated as a </w:t>
       </w:r>
-      <w:proofErr w:type="gramStart"/>
+      <w:r>
+        <w:t>{</w:t>
+      </w:r>
       <w:r>
         <w:rPr>
           <w:i/>
         </w:rPr>
-        <w:t>The</w:t>
-      </w:r>
-      <w:proofErr w:type="gramEnd"/>
+        <w:t>The owner doesn’t accept it back</w:t>
+      </w:r>
       <w:r>
         <w:rPr>
           <w:i/>
         </w:rPr>
-        <w:t xml:space="preserve"> owner doesn’t accept it back</w:t>
+        <w:t>}</w:t>
       </w:r>
     </w:p>
     <w:p>
@@ -693,7 +692,6 @@
         </w:numPr>
       </w:pPr>
       <w:r>
-        <w:lastRenderedPageBreak/>
         <w:t>The owner doesn’t accept it back</w:t>
       </w:r>
     </w:p>
@@ -705,10 +703,7 @@
         </w:numPr>
       </w:pPr>
       <w:r>
-        <w:t>The renter returns it to the police and asks for a confi</w:t>
-      </w:r>
-      <w:r>
-        <w:t>rmation-paper of delivery</w:t>
+        <w:t>The renter returns it to the police and asks for a confirmation-paper of delivery</w:t>
       </w:r>
     </w:p>
     <w:p>
@@ -730,6 +725,7 @@
         </w:numPr>
       </w:pPr>
       <w:r>
+        <w:lastRenderedPageBreak/>
         <w:t>it gets reviewed and if it’s legit the insurance money is sent back</w:t>
       </w:r>
     </w:p>

</xml_diff>

<commit_message>
📝 updated insurance policy draft
</commit_message>
<xml_diff>
--- a/Misc/DRAFT.docx
+++ b/Misc/DRAFT.docx
@@ -276,16 +276,16 @@
         </w:numPr>
       </w:pPr>
       <w:r>
-        <w:t xml:space="preserve">They’ll have </w:t>
-      </w:r>
-      <w:r>
-        <w:t xml:space="preserve">2 days </w:t>
-      </w:r>
-      <w:r>
-        <w:t xml:space="preserve">to </w:t>
-      </w:r>
-      <w:r>
-        <w:t>ask for extension</w:t>
+        <w:t>Each day’s worth will be d</w:t>
+      </w:r>
+      <w:r>
+        <w:t>educted from the insurance</w:t>
+      </w:r>
+      <w:r>
+        <w:t xml:space="preserve"> money</w:t>
+      </w:r>
+      <w:r>
+        <w:t xml:space="preserve"> </w:t>
       </w:r>
     </w:p>
     <w:p>
@@ -296,16 +296,29 @@
         </w:numPr>
       </w:pPr>
       <w:r>
-        <w:t xml:space="preserve">In case </w:t>
-      </w:r>
-      <w:r>
-        <w:t>it was</w:t>
-      </w:r>
-      <w:r>
-        <w:t xml:space="preserve"> refuse</w:t>
-      </w:r>
-      <w:r>
-        <w:t>d and they didn’t return it</w:t>
+        <w:t>The user will be punished based on the punishments list.</w:t>
+      </w:r>
+    </w:p>
+    <w:p>
+      <w:pPr>
+        <w:numPr>
+          <w:ilvl w:val="0"/>
+          <w:numId w:val="3"/>
+        </w:numPr>
+      </w:pPr>
+      <w:r>
+        <w:t>The renter damages the tool</w:t>
+      </w:r>
+    </w:p>
+    <w:p>
+      <w:pPr>
+        <w:numPr>
+          <w:ilvl w:val="1"/>
+          <w:numId w:val="3"/>
+        </w:numPr>
+      </w:pPr>
+      <w:r>
+        <w:t>The renter admits it</w:t>
       </w:r>
     </w:p>
     <w:p>
@@ -316,13 +329,7 @@
         </w:numPr>
       </w:pPr>
       <w:r>
-        <w:t>Each day’s worth will be d</w:t>
-      </w:r>
-      <w:r>
-        <w:t>educted from the insurance</w:t>
-      </w:r>
-      <w:r>
-        <w:t xml:space="preserve"> money</w:t>
+        <w:t>They both agree on a price and the renter pay.</w:t>
       </w:r>
     </w:p>
     <w:p>
@@ -333,10 +340,18 @@
         </w:numPr>
       </w:pPr>
       <w:r>
-        <w:t>If all the insurance money is deducted</w:t>
-      </w:r>
-      <w:r>
-        <w:t xml:space="preserve">, it’s considered theft. And </w:t>
+        <w:t>If an agreement can’t happen the renter gets the tool and the insurance money is sent to the previous owner.</w:t>
+      </w:r>
+    </w:p>
+    <w:p>
+      <w:pPr>
+        <w:numPr>
+          <w:ilvl w:val="1"/>
+          <w:numId w:val="3"/>
+        </w:numPr>
+      </w:pPr>
+      <w:r>
+        <w:t xml:space="preserve">If the renter denies: </w:t>
       </w:r>
     </w:p>
     <w:p>
@@ -347,29 +362,7 @@
         </w:numPr>
       </w:pPr>
       <w:r>
-        <w:t>The user will be punished based on the punishments list.</w:t>
-      </w:r>
-    </w:p>
-    <w:p>
-      <w:pPr>
-        <w:numPr>
-          <w:ilvl w:val="0"/>
-          <w:numId w:val="3"/>
-        </w:numPr>
-      </w:pPr>
-      <w:r>
-        <w:t>The renter steals the tool</w:t>
-      </w:r>
-    </w:p>
-    <w:p>
-      <w:pPr>
-        <w:numPr>
-          <w:ilvl w:val="1"/>
-          <w:numId w:val="3"/>
-        </w:numPr>
-      </w:pPr>
-      <w:r>
-        <w:t>If there was no extension after due time by 2 days</w:t>
+        <w:t>the tool stays with the renter.</w:t>
       </w:r>
     </w:p>
     <w:p>
@@ -380,7 +373,66 @@
         </w:numPr>
       </w:pPr>
       <w:r>
-        <w:t>the renter has a week to do step 1 and 2 in {</w:t>
+        <w:rPr>
+          <w:b/>
+        </w:rPr>
+        <w:t xml:space="preserve">both </w:t>
+      </w:r>
+      <w:r>
+        <w:t>take videos/pictures of the tool status ‘after’</w:t>
+      </w:r>
+      <w:r>
+        <w:t>.</w:t>
+      </w:r>
+    </w:p>
+    <w:p>
+      <w:pPr>
+        <w:numPr>
+          <w:ilvl w:val="2"/>
+          <w:numId w:val="3"/>
+        </w:numPr>
+      </w:pPr>
+      <w:r>
+        <w:t>The pics/vids are reviewed and the insurance money is sent.</w:t>
+      </w:r>
+    </w:p>
+    <w:p/>
+    <w:p>
+      <w:r>
+        <w:t>Owner bad</w:t>
+      </w:r>
+    </w:p>
+    <w:p>
+      <w:pPr>
+        <w:numPr>
+          <w:ilvl w:val="0"/>
+          <w:numId w:val="2"/>
+        </w:numPr>
+      </w:pPr>
+      <w:r>
+        <w:t>The owner accuses the renter of theft:</w:t>
+      </w:r>
+    </w:p>
+    <w:p>
+      <w:pPr>
+        <w:numPr>
+          <w:ilvl w:val="1"/>
+          <w:numId w:val="2"/>
+        </w:numPr>
+      </w:pPr>
+      <w:r>
+        <w:t>Up to 3 meetings are rescheduled</w:t>
+      </w:r>
+    </w:p>
+    <w:p>
+      <w:pPr>
+        <w:numPr>
+          <w:ilvl w:val="2"/>
+          <w:numId w:val="2"/>
+        </w:numPr>
+      </w:pPr>
+      <w:r>
+        <w:t>After that, the renter has a week to do step 1 and 2 in {</w:t>
       </w:r>
       <w:r>
         <w:rPr>
@@ -393,109 +445,48 @@
       <w:pPr>
         <w:numPr>
           <w:ilvl w:val="2"/>
-          <w:numId w:val="3"/>
-        </w:numPr>
-      </w:pPr>
-      <w:r>
-        <w:t>Otherwise, it’s considered theft and:</w:t>
+          <w:numId w:val="2"/>
+        </w:numPr>
+      </w:pPr>
+      <w:r>
+        <w:t>Otherwise, it’s considered theft</w:t>
+      </w:r>
+    </w:p>
+    <w:p>
+      <w:pPr>
+        <w:numPr>
+          <w:ilvl w:val="0"/>
+          <w:numId w:val="2"/>
+        </w:numPr>
+      </w:pPr>
+      <w:r>
+        <w:t>The owner lies about it being damaged/different.</w:t>
+      </w:r>
+    </w:p>
+    <w:p>
+      <w:pPr>
+        <w:ind w:left="720"/>
+      </w:pPr>
+      <w:r>
+        <w:t>the renter denies then:</w:t>
       </w:r>
     </w:p>
     <w:p>
       <w:pPr>
         <w:numPr>
           <w:ilvl w:val="1"/>
-          <w:numId w:val="3"/>
-        </w:numPr>
-      </w:pPr>
-      <w:r>
-        <w:t>The insurance money will be sent</w:t>
-      </w:r>
-      <w:r>
-        <w:t xml:space="preserve"> to owner</w:t>
+          <w:numId w:val="2"/>
+        </w:numPr>
+      </w:pPr>
+      <w:r>
+        <w:t>the tool stays with the renter.</w:t>
       </w:r>
     </w:p>
     <w:p>
       <w:pPr>
         <w:numPr>
           <w:ilvl w:val="1"/>
-          <w:numId w:val="3"/>
-        </w:numPr>
-      </w:pPr>
-      <w:r>
-        <w:t>Renter get banned</w:t>
-      </w:r>
-    </w:p>
-    <w:p>
-      <w:pPr>
-        <w:numPr>
-          <w:ilvl w:val="0"/>
-          <w:numId w:val="3"/>
-        </w:numPr>
-      </w:pPr>
-      <w:r>
-        <w:t>The renter damages the tool</w:t>
-      </w:r>
-    </w:p>
-    <w:p>
-      <w:pPr>
-        <w:numPr>
-          <w:ilvl w:val="1"/>
-          <w:numId w:val="3"/>
-        </w:numPr>
-      </w:pPr>
-      <w:r>
-        <w:t>The renter admits it</w:t>
-      </w:r>
-    </w:p>
-    <w:p>
-      <w:pPr>
-        <w:numPr>
-          <w:ilvl w:val="2"/>
-          <w:numId w:val="3"/>
-        </w:numPr>
-      </w:pPr>
-      <w:r>
-        <w:t>They both agree on a price and the renter pay.</w:t>
-      </w:r>
-    </w:p>
-    <w:p>
-      <w:pPr>
-        <w:numPr>
-          <w:ilvl w:val="2"/>
-          <w:numId w:val="3"/>
-        </w:numPr>
-      </w:pPr>
-      <w:r>
-        <w:t>If an agreement can’t happen the renter gets the tool and the insurance money is sent to the previous owner.</w:t>
-      </w:r>
-    </w:p>
-    <w:p>
-      <w:pPr>
-        <w:numPr>
-          <w:ilvl w:val="1"/>
-          <w:numId w:val="3"/>
-        </w:numPr>
-      </w:pPr>
-      <w:r>
-        <w:t xml:space="preserve">If the renter denies: </w:t>
-      </w:r>
-    </w:p>
-    <w:p>
-      <w:pPr>
-        <w:numPr>
-          <w:ilvl w:val="2"/>
-          <w:numId w:val="3"/>
-        </w:numPr>
-      </w:pPr>
-      <w:r>
-        <w:t>the tool stays with the renter.</w:t>
-      </w:r>
-    </w:p>
-    <w:p>
-      <w:pPr>
-        <w:numPr>
-          <w:ilvl w:val="2"/>
-          <w:numId w:val="3"/>
+          <w:numId w:val="2"/>
         </w:numPr>
       </w:pPr>
       <w:r>
@@ -505,123 +496,6 @@
         <w:t xml:space="preserve">both </w:t>
       </w:r>
       <w:r>
-        <w:t>take videos/pictures of the tool status ‘after’</w:t>
-      </w:r>
-      <w:r>
-        <w:t>.</w:t>
-      </w:r>
-    </w:p>
-    <w:p>
-      <w:pPr>
-        <w:numPr>
-          <w:ilvl w:val="2"/>
-          <w:numId w:val="3"/>
-        </w:numPr>
-      </w:pPr>
-      <w:r>
-        <w:t>The pics/vids are reviewed and the insurance money is sent.</w:t>
-      </w:r>
-    </w:p>
-    <w:p/>
-    <w:p>
-      <w:r>
-        <w:t>Owner bad</w:t>
-      </w:r>
-    </w:p>
-    <w:p>
-      <w:pPr>
-        <w:numPr>
-          <w:ilvl w:val="0"/>
-          <w:numId w:val="2"/>
-        </w:numPr>
-      </w:pPr>
-      <w:r>
-        <w:t>The owner accuses the renter of theft:</w:t>
-      </w:r>
-    </w:p>
-    <w:p>
-      <w:pPr>
-        <w:numPr>
-          <w:ilvl w:val="1"/>
-          <w:numId w:val="2"/>
-        </w:numPr>
-      </w:pPr>
-      <w:r>
-        <w:t>Up to 3 meetings are rescheduled</w:t>
-      </w:r>
-    </w:p>
-    <w:p>
-      <w:pPr>
-        <w:numPr>
-          <w:ilvl w:val="2"/>
-          <w:numId w:val="2"/>
-        </w:numPr>
-      </w:pPr>
-      <w:r>
-        <w:t>After that, the renter has a week to do step 1 and 2 in {</w:t>
-      </w:r>
-      <w:r>
-        <w:rPr>
-          <w:i/>
-        </w:rPr>
-        <w:t>The owner doesn’t accept it back}</w:t>
-      </w:r>
-    </w:p>
-    <w:p>
-      <w:pPr>
-        <w:numPr>
-          <w:ilvl w:val="2"/>
-          <w:numId w:val="2"/>
-        </w:numPr>
-      </w:pPr>
-      <w:r>
-        <w:t>Otherwise, it’s considered theft</w:t>
-      </w:r>
-    </w:p>
-    <w:p>
-      <w:pPr>
-        <w:numPr>
-          <w:ilvl w:val="0"/>
-          <w:numId w:val="2"/>
-        </w:numPr>
-      </w:pPr>
-      <w:r>
-        <w:t>The owner lies about it being damaged/different.</w:t>
-      </w:r>
-    </w:p>
-    <w:p>
-      <w:pPr>
-        <w:ind w:left="720"/>
-      </w:pPr>
-      <w:r>
-        <w:t>the renter denies then:</w:t>
-      </w:r>
-    </w:p>
-    <w:p>
-      <w:pPr>
-        <w:numPr>
-          <w:ilvl w:val="1"/>
-          <w:numId w:val="2"/>
-        </w:numPr>
-      </w:pPr>
-      <w:r>
-        <w:t>the tool stays with the renter.</w:t>
-      </w:r>
-    </w:p>
-    <w:p>
-      <w:pPr>
-        <w:numPr>
-          <w:ilvl w:val="1"/>
-          <w:numId w:val="2"/>
-        </w:numPr>
-      </w:pPr>
-      <w:r>
-        <w:rPr>
-          <w:b/>
-        </w:rPr>
-        <w:t xml:space="preserve">both </w:t>
-      </w:r>
-      <w:r>
         <w:t>take videos/pictures of the tool status ‘after’.</w:t>
       </w:r>
     </w:p>
@@ -725,7 +599,6 @@
         </w:numPr>
       </w:pPr>
       <w:r>
-        <w:lastRenderedPageBreak/>
         <w:t>it gets reviewed and if it’s legit the insurance money is sent back</w:t>
       </w:r>
     </w:p>

</xml_diff>

<commit_message>
📝 Updated insurance policy
</commit_message>
<xml_diff>
--- a/Misc/DRAFT.docx
+++ b/Misc/DRAFT.docx
@@ -188,7 +188,15 @@
         <w:t>:</w:t>
       </w:r>
       <w:r>
-        <w:t xml:space="preserve"> both get a picture of each others’ id and </w:t>
+        <w:t xml:space="preserve"> both get a picture of </w:t>
+      </w:r>
+      <w:proofErr w:type="spellStart"/>
+      <w:r>
+        <w:t>each others’</w:t>
+      </w:r>
+      <w:proofErr w:type="spellEnd"/>
+      <w:r>
+        <w:t xml:space="preserve"> id and </w:t>
       </w:r>
       <w:r>
         <w:rPr>
@@ -266,6 +274,32 @@
       </w:r>
       <w:r>
         <w:t>/steals it</w:t>
+      </w:r>
+    </w:p>
+    <w:p>
+      <w:pPr>
+        <w:numPr>
+          <w:ilvl w:val="1"/>
+          <w:numId w:val="3"/>
+        </w:numPr>
+      </w:pPr>
+      <w:r>
+        <w:t xml:space="preserve">The renter </w:t>
+      </w:r>
+      <w:r>
+        <w:t>has</w:t>
+      </w:r>
+      <w:r>
+        <w:t xml:space="preserve"> 1 day to do step 1 and 2 in </w:t>
+      </w:r>
+      <w:r>
+        <w:t>{</w:t>
+      </w:r>
+      <w:r>
+        <w:rPr>
+          <w:i/>
+        </w:rPr>
+        <w:t>The owner doesn’t accept it back}</w:t>
       </w:r>
     </w:p>
     <w:p>

</xml_diff>